<commit_message>
Add xml:space="preserve" at beginning and end of placeholder
</commit_message>
<xml_diff>
--- a/examples/tag-docprops-expected.docx
+++ b/examples/tag-docprops-expected.docx
@@ -86,7 +86,7 @@
       <w:rPr>
         <w:color w:val="FF0000"/>
       </w:rPr>
-      <w:t/>
+      <w:t xml:space="preserve"/>
     </w:r>
     <w:r>
       <w:ptab w:relativeTo="margin" w:alignment="center" w:leader="none"/>
@@ -109,21 +109,21 @@
       <w:rPr>
         <w:highlight w:val="yellow"/>
       </w:rPr>
+      <w:t xml:space="preserve"/>
+    </w:r>
+    <w:r>
+      <w:ptab w:relativeTo="margin" w:alignment="right" w:leader="none"/>
+    </w:r>
+    <w:r>
+      <w:t xml:space="preserve">0652455478</w:t>
+    </w:r>
+    <w:proofErr w:type="gramStart"/>
+    <w:r>
       <w:t/>
     </w:r>
-    <w:r>
-      <w:ptab w:relativeTo="margin" w:alignment="right" w:leader="none"/>
-    </w:r>
-    <w:r>
-      <w:t xml:space="preserve">0652455478</w:t>
-    </w:r>
-    <w:proofErr w:type="gramStart"/>
-    <w:r>
-      <w:t/>
-    </w:r>
     <w:proofErr w:type="gramEnd"/>
     <w:r>
-      <w:t/>
+      <w:t xml:space="preserve"/>
     </w:r>
   </w:p>
 </w:ftr>
@@ -203,7 +203,7 @@
                 </w:r>
                 <w:proofErr w:type="gramEnd"/>
                 <w:r>
-                  <w:t/>
+                  <w:t xml:space="preserve"/>
                 </w:r>
               </w:p>
               <w:p/>
@@ -233,7 +233,7 @@
                 </w:r>
                 <w:proofErr w:type="gramEnd"/>
                 <w:r>
-                  <w:t/>
+                  <w:t xml:space="preserve"/>
                 </w:r>
               </w:p>
             </w:txbxContent>

</xml_diff>